<commit_message>
Final Content Doc. - Image ad copy fix
</commit_message>
<xml_diff>
--- a/_workables/content/JeevanRakht - Content Doc (final).docx
+++ b/_workables/content/JeevanRakht - Content Doc (final).docx
@@ -4494,7 +4494,7 @@
           <w:lang w:val="en-US" w:eastAsia="en-US"/>
         </w:rPr>
         <w:drawing>
-          <wp:anchor distT="0" distB="0" distL="114300" distR="114300" simplePos="0" relativeHeight="251657216" behindDoc="1" locked="0" layoutInCell="1" allowOverlap="1" wp14:anchorId="51910936" wp14:editId="0BF8A9A3">
+          <wp:anchor distT="0" distB="0" distL="114300" distR="114300" simplePos="0" relativeHeight="251657216" behindDoc="1" locked="0" layoutInCell="1" allowOverlap="1" wp14:anchorId="51910936" wp14:editId="3B3BC53C">
             <wp:simplePos x="0" y="0"/>
             <wp:positionH relativeFrom="column">
               <wp:posOffset>933450</wp:posOffset>
@@ -4614,7 +4614,7 @@
           <w:lang w:val="en-US" w:eastAsia="en-US"/>
         </w:rPr>
         <w:drawing>
-          <wp:anchor distT="0" distB="0" distL="114300" distR="114300" simplePos="0" relativeHeight="251659264" behindDoc="1" locked="0" layoutInCell="1" allowOverlap="1" wp14:anchorId="27C726AD" wp14:editId="5D907F05">
+          <wp:anchor distT="0" distB="0" distL="114300" distR="114300" simplePos="0" relativeHeight="251659264" behindDoc="1" locked="0" layoutInCell="1" allowOverlap="1" wp14:anchorId="27C726AD" wp14:editId="7F0A4FFB">
             <wp:simplePos x="0" y="0"/>
             <wp:positionH relativeFrom="page">
               <wp:posOffset>1432560</wp:posOffset>
@@ -7663,7 +7663,7 @@
         </w:rPr>
         <w:lastRenderedPageBreak/>
         <w:drawing>
-          <wp:anchor distT="0" distB="0" distL="114300" distR="114300" simplePos="0" relativeHeight="251661312" behindDoc="0" locked="0" layoutInCell="1" allowOverlap="1" wp14:anchorId="62BEEC84" wp14:editId="0B65D47C">
+          <wp:anchor distT="0" distB="0" distL="114300" distR="114300" simplePos="0" relativeHeight="251661312" behindDoc="0" locked="0" layoutInCell="1" allowOverlap="1" wp14:anchorId="62BEEC84" wp14:editId="49AB516F">
             <wp:simplePos x="586854" y="559558"/>
             <wp:positionH relativeFrom="margin">
               <wp:align>center</wp:align>
@@ -10145,7 +10145,7 @@
           <w:lang w:val="en-US" w:eastAsia="en-US"/>
         </w:rPr>
         <w:drawing>
-          <wp:inline distT="0" distB="0" distL="0" distR="0" wp14:anchorId="745C09D6" wp14:editId="5C956193">
+          <wp:inline distT="0" distB="0" distL="0" distR="0" wp14:anchorId="745C09D6" wp14:editId="4C5FF5E7">
             <wp:extent cx="5943600" cy="3560087"/>
             <wp:effectExtent l="0" t="0" r="0" b="0"/>
             <wp:docPr id="1" name="image6.png"/>
@@ -10914,8 +10914,6 @@
         </w:rPr>
         <w:t>https://www.organicfacts.net/health-benefits/other/blood-donation.htm</w:t>
       </w:r>
-      <w:bookmarkStart w:id="2" w:name="_GoBack"/>
-      <w:bookmarkEnd w:id="2"/>
       <w:r>
         <w:rPr>
           <w:rFonts w:ascii="Spectral" w:eastAsia="Times New Roman" w:hAnsi="Spectral" w:cs="Times New Roman"/>
@@ -10959,144 +10957,70 @@
           <w:color w:val="333333"/>
         </w:rPr>
       </w:pPr>
+      <w:bookmarkStart w:id="2" w:name="_GoBack"/>
       <w:r>
         <w:rPr>
           <w:rFonts w:ascii="Spectral" w:eastAsia="Times New Roman" w:hAnsi="Spectral" w:cs="Times New Roman"/>
           <w:noProof/>
           <w:color w:val="333333"/>
         </w:rPr>
-        <mc:AlternateContent>
-          <mc:Choice Requires="wpg">
-            <w:drawing>
-              <wp:anchor distT="0" distB="0" distL="114300" distR="114300" simplePos="0" relativeHeight="251664384" behindDoc="0" locked="0" layoutInCell="1" allowOverlap="1" wp14:anchorId="7F1A73EC" wp14:editId="177082CE">
-                <wp:simplePos x="0" y="0"/>
-                <wp:positionH relativeFrom="margin">
-                  <wp:align>center</wp:align>
-                </wp:positionH>
-                <wp:positionV relativeFrom="paragraph">
-                  <wp:posOffset>350520</wp:posOffset>
-                </wp:positionV>
-                <wp:extent cx="6029325" cy="3733800"/>
-                <wp:effectExtent l="0" t="0" r="9525" b="0"/>
-                <wp:wrapNone/>
-                <wp:docPr id="9" name="Group 9"/>
-                <wp:cNvGraphicFramePr/>
-                <a:graphic xmlns:a="http://schemas.openxmlformats.org/drawingml/2006/main">
-                  <a:graphicData uri="http://schemas.microsoft.com/office/word/2010/wordprocessingGroup">
-                    <wpg:wgp>
-                      <wpg:cNvGrpSpPr/>
-                      <wpg:grpSpPr>
-                        <a:xfrm>
-                          <a:off x="0" y="0"/>
-                          <a:ext cx="6029325" cy="3733800"/>
-                          <a:chOff x="0" y="0"/>
-                          <a:chExt cx="6029325" cy="3733800"/>
-                        </a:xfrm>
-                      </wpg:grpSpPr>
-                      <pic:pic xmlns:pic="http://schemas.openxmlformats.org/drawingml/2006/picture">
-                        <pic:nvPicPr>
-                          <pic:cNvPr id="5" name="image12.jpg"/>
-                          <pic:cNvPicPr/>
-                        </pic:nvPicPr>
-                        <pic:blipFill>
-                          <a:blip r:embed="rId19">
-                            <a:extLst>
-                              <a:ext uri="{28A0092B-C50C-407E-A947-70E740481C1C}">
-                                <a14:useLocalDpi xmlns:a14="http://schemas.microsoft.com/office/drawing/2010/main" val="0"/>
-                              </a:ext>
-                            </a:extLst>
-                          </a:blip>
-                          <a:srcRect/>
-                          <a:stretch>
-                            <a:fillRect/>
-                          </a:stretch>
-                        </pic:blipFill>
-                        <pic:spPr>
-                          <a:xfrm>
-                            <a:off x="0" y="9525"/>
-                            <a:ext cx="2987040" cy="3724275"/>
-                          </a:xfrm>
-                          <a:prstGeom prst="rect">
-                            <a:avLst/>
-                          </a:prstGeom>
-                          <a:ln/>
-                        </pic:spPr>
-                      </pic:pic>
-                      <pic:pic xmlns:pic="http://schemas.openxmlformats.org/drawingml/2006/picture">
-                        <pic:nvPicPr>
-                          <pic:cNvPr id="4" name="image8.png"/>
-                          <pic:cNvPicPr/>
-                        </pic:nvPicPr>
-                        <pic:blipFill>
-                          <a:blip r:embed="rId20" cstate="print">
-                            <a:extLst>
-                              <a:ext uri="{28A0092B-C50C-407E-A947-70E740481C1C}">
-                                <a14:useLocalDpi xmlns:a14="http://schemas.microsoft.com/office/drawing/2010/main" val="0"/>
-                              </a:ext>
-                            </a:extLst>
-                          </a:blip>
-                          <a:srcRect/>
-                          <a:stretch>
-                            <a:fillRect/>
-                          </a:stretch>
-                        </pic:blipFill>
-                        <pic:spPr>
-                          <a:xfrm>
-                            <a:off x="3086100" y="0"/>
-                            <a:ext cx="2943225" cy="3733800"/>
-                          </a:xfrm>
-                          <a:prstGeom prst="rect">
-                            <a:avLst/>
-                          </a:prstGeom>
-                          <a:ln/>
-                        </pic:spPr>
-                      </pic:pic>
-                    </wpg:wgp>
-                  </a:graphicData>
-                </a:graphic>
-                <wp14:sizeRelH relativeFrom="margin">
-                  <wp14:pctWidth>0</wp14:pctWidth>
-                </wp14:sizeRelH>
-                <wp14:sizeRelV relativeFrom="margin">
-                  <wp14:pctHeight>0</wp14:pctHeight>
-                </wp14:sizeRelV>
-              </wp:anchor>
-            </w:drawing>
-          </mc:Choice>
-          <mc:Fallback>
-            <w:pict>
-              <v:group w14:anchorId="4DACB430" id="Group 9" o:spid="_x0000_s1026" style="position:absolute;margin-left:0;margin-top:27.6pt;width:474.75pt;height:294pt;z-index:251664384;mso-position-horizontal:center;mso-position-horizontal-relative:margin;mso-width-relative:margin;mso-height-relative:margin" coordsize="60293,37338" o:gfxdata="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">
-                <v:shapetype id="_x0000_t75" coordsize="21600,21600" o:spt="75" o:preferrelative="t" path="m@4@5l@4@11@9@11@9@5xe" filled="f" stroked="f">
-                  <v:stroke joinstyle="miter"/>
-                  <v:formulas>
-                    <v:f eqn="if lineDrawn pixelLineWidth 0"/>
-                    <v:f eqn="sum @0 1 0"/>
-                    <v:f eqn="sum 0 0 @1"/>
-                    <v:f eqn="prod @2 1 2"/>
-                    <v:f eqn="prod @3 21600 pixelWidth"/>
-                    <v:f eqn="prod @3 21600 pixelHeight"/>
-                    <v:f eqn="sum @0 0 1"/>
-                    <v:f eqn="prod @6 1 2"/>
-                    <v:f eqn="prod @7 21600 pixelWidth"/>
-                    <v:f eqn="sum @8 21600 0"/>
-                    <v:f eqn="prod @7 21600 pixelHeight"/>
-                    <v:f eqn="sum @10 21600 0"/>
-                  </v:formulas>
-                  <v:path o:extrusionok="f" gradientshapeok="t" o:connecttype="rect"/>
-                  <o:lock v:ext="edit" aspectratio="t"/>
-                </v:shapetype>
-                <v:shape id="image12.jpg" o:spid="_x0000_s1027" type="#_x0000_t75" style="position:absolute;top:95;width:29870;height:37243;visibility:visible;mso-wrap-style:square" o:gfxdata="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">
-                  <v:imagedata r:id="rId21" o:title=""/>
-                </v:shape>
-                <v:shape id="image8.png" o:spid="_x0000_s1028" type="#_x0000_t75" style="position:absolute;left:30861;width:29432;height:37338;visibility:visible;mso-wrap-style:square" o:gfxdata="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">
-                  <v:imagedata r:id="rId22" o:title=""/>
-                </v:shape>
-                <w10:wrap anchorx="margin"/>
-              </v:group>
-            </w:pict>
-          </mc:Fallback>
-        </mc:AlternateContent>
-      </w:r>
+        <w:drawing>
+          <wp:anchor distT="0" distB="0" distL="114300" distR="114300" simplePos="0" relativeHeight="251662336" behindDoc="0" locked="0" layoutInCell="1" allowOverlap="1" wp14:anchorId="6BE22EC7" wp14:editId="6E21E59C">
+            <wp:simplePos x="0" y="0"/>
+            <wp:positionH relativeFrom="margin">
+              <wp:align>right</wp:align>
+            </wp:positionH>
+            <wp:positionV relativeFrom="paragraph">
+              <wp:posOffset>178435</wp:posOffset>
+            </wp:positionV>
+            <wp:extent cx="6647815" cy="4116705"/>
+            <wp:effectExtent l="0" t="0" r="635" b="0"/>
+            <wp:wrapNone/>
+            <wp:docPr id="10" name="Picture 10"/>
+            <wp:cNvGraphicFramePr>
+              <a:graphicFrameLocks xmlns:a="http://schemas.openxmlformats.org/drawingml/2006/main" noChangeAspect="1"/>
+            </wp:cNvGraphicFramePr>
+            <a:graphic xmlns:a="http://schemas.openxmlformats.org/drawingml/2006/main">
+              <a:graphicData uri="http://schemas.openxmlformats.org/drawingml/2006/picture">
+                <pic:pic xmlns:pic="http://schemas.openxmlformats.org/drawingml/2006/picture">
+                  <pic:nvPicPr>
+                    <pic:cNvPr id="10" name="img.jpg"/>
+                    <pic:cNvPicPr/>
+                  </pic:nvPicPr>
+                  <pic:blipFill>
+                    <a:blip r:embed="rId19">
+                      <a:extLst>
+                        <a:ext uri="{28A0092B-C50C-407E-A947-70E740481C1C}">
+                          <a14:useLocalDpi xmlns:a14="http://schemas.microsoft.com/office/drawing/2010/main" val="0"/>
+                        </a:ext>
+                      </a:extLst>
+                    </a:blip>
+                    <a:stretch>
+                      <a:fillRect/>
+                    </a:stretch>
+                  </pic:blipFill>
+                  <pic:spPr>
+                    <a:xfrm>
+                      <a:off x="0" y="0"/>
+                      <a:ext cx="6647815" cy="4116705"/>
+                    </a:xfrm>
+                    <a:prstGeom prst="rect">
+                      <a:avLst/>
+                    </a:prstGeom>
+                  </pic:spPr>
+                </pic:pic>
+              </a:graphicData>
+            </a:graphic>
+            <wp14:sizeRelH relativeFrom="margin">
+              <wp14:pctWidth>0</wp14:pctWidth>
+            </wp14:sizeRelH>
+            <wp14:sizeRelV relativeFrom="margin">
+              <wp14:pctHeight>0</wp14:pctHeight>
+            </wp14:sizeRelV>
+          </wp:anchor>
+        </w:drawing>
+      </w:r>
+      <w:bookmarkEnd w:id="2"/>
     </w:p>
     <w:sectPr>
       <w:pgSz w:w="11909" w:h="16834" w:code="9"/>

</xml_diff>